<commit_message>
Added automatic Azure AD config to set up document
</commit_message>
<xml_diff>
--- a/Documents/Android SDK Sample Setup Instructions.docx
+++ b/Documents/Android SDK Sample Setup Instructions.docx
@@ -13,18 +13,13 @@
       </w:del>
       <w:ins w:id="1" w:author="Thomas Mechelke" w:date="2014-06-20T23:42:00Z">
         <w:r>
-          <w:t>Campaign Manager</w:t>
-        </w:r>
-        <w:bookmarkStart w:id="2" w:name="_GoBack"/>
-        <w:bookmarkEnd w:id="2"/>
-        <w:r>
-          <w:t xml:space="preserve"> </w:t>
+          <w:t xml:space="preserve">Campaign Manager </w:t>
         </w:r>
       </w:ins>
       <w:r>
         <w:t>Sample Setup Instructions</w:t>
       </w:r>
-      <w:del w:id="3" w:author="Thomas Mechelke" w:date="2014-06-20T23:42:00Z">
+      <w:del w:id="2" w:author="Thomas Mechelke" w:date="2014-06-20T23:42:00Z">
         <w:r>
           <w:delText xml:space="preserve"> (from Source)</w:delText>
         </w:r>
@@ -107,8 +102,21 @@
           <w:numId w:val="8"/>
         </w:numPr>
       </w:pPr>
-      <w:r>
-        <w:t xml:space="preserve">Git (e.g. GitHub for Windows </w:t>
+      <w:proofErr w:type="spellStart"/>
+      <w:r>
+        <w:t>Git</w:t>
+      </w:r>
+      <w:proofErr w:type="spellEnd"/>
+      <w:r>
+        <w:t xml:space="preserve"> (e.g. </w:t>
+      </w:r>
+      <w:proofErr w:type="spellStart"/>
+      <w:r>
+        <w:t>GitHub</w:t>
+      </w:r>
+      <w:proofErr w:type="spellEnd"/>
+      <w:r>
+        <w:t xml:space="preserve"> for Windows </w:t>
       </w:r>
       <w:hyperlink r:id="rId9" w:history="1">
         <w:r>
@@ -130,8 +138,29 @@
           <w:numId w:val="8"/>
         </w:numPr>
       </w:pPr>
-      <w:r>
-        <w:t>eGit (Eclipse Git Plugin) - Git Repository Plugin (</w:t>
+      <w:proofErr w:type="spellStart"/>
+      <w:r>
+        <w:t>eGit</w:t>
+      </w:r>
+      <w:proofErr w:type="spellEnd"/>
+      <w:r>
+        <w:t xml:space="preserve"> (Eclipse </w:t>
+      </w:r>
+      <w:proofErr w:type="spellStart"/>
+      <w:r>
+        <w:t>Git</w:t>
+      </w:r>
+      <w:proofErr w:type="spellEnd"/>
+      <w:r>
+        <w:t xml:space="preserve"> Plugin) - </w:t>
+      </w:r>
+      <w:proofErr w:type="spellStart"/>
+      <w:r>
+        <w:t>Git</w:t>
+      </w:r>
+      <w:proofErr w:type="spellEnd"/>
+      <w:r>
+        <w:t xml:space="preserve"> Repository Plugin (</w:t>
       </w:r>
       <w:hyperlink r:id="rId10" w:history="1">
         <w:r>
@@ -154,7 +183,15 @@
         </w:numPr>
       </w:pPr>
       <w:r>
-        <w:t xml:space="preserve">Maven SDK Deployer </w:t>
+        <w:t xml:space="preserve">Maven SDK </w:t>
+      </w:r>
+      <w:proofErr w:type="spellStart"/>
+      <w:r>
+        <w:t>Deployer</w:t>
+      </w:r>
+      <w:proofErr w:type="spellEnd"/>
+      <w:r>
+        <w:t xml:space="preserve"> </w:t>
       </w:r>
       <w:hyperlink r:id="rId11" w:history="1">
         <w:r>
@@ -281,7 +318,15 @@
         </w:numPr>
       </w:pPr>
       <w:r>
-        <w:t xml:space="preserve">Get the Maven SDK Deployer from </w:t>
+        <w:t xml:space="preserve">Get the Maven SDK </w:t>
+      </w:r>
+      <w:proofErr w:type="spellStart"/>
+      <w:r>
+        <w:t>Deployer</w:t>
+      </w:r>
+      <w:proofErr w:type="spellEnd"/>
+      <w:r>
+        <w:t xml:space="preserve"> from </w:t>
       </w:r>
       <w:hyperlink r:id="rId14" w:history="1">
         <w:r>
@@ -304,7 +349,15 @@
         </w:numPr>
       </w:pPr>
       <w:r>
-        <w:t xml:space="preserve">From the Git Repository Exploring view clone </w:t>
+        <w:t xml:space="preserve">From the </w:t>
+      </w:r>
+      <w:proofErr w:type="spellStart"/>
+      <w:r>
+        <w:t>Git</w:t>
+      </w:r>
+      <w:proofErr w:type="spellEnd"/>
+      <w:r>
+        <w:t xml:space="preserve"> Repository Exploring view clone </w:t>
       </w:r>
       <w:hyperlink r:id="rId15" w:history="1">
         <w:r>
@@ -327,7 +380,15 @@
         </w:numPr>
       </w:pPr>
       <w:r>
-        <w:t>Import com.microsoft.adal to workspace</w:t>
+        <w:t xml:space="preserve">Import </w:t>
+      </w:r>
+      <w:proofErr w:type="spellStart"/>
+      <w:r>
+        <w:t>com.microsoft.adal</w:t>
+      </w:r>
+      <w:proofErr w:type="spellEnd"/>
+      <w:r>
+        <w:t xml:space="preserve"> to workspace</w:t>
       </w:r>
     </w:p>
     <w:p>
@@ -347,7 +408,15 @@
         </w:numPr>
       </w:pPr>
       <w:r>
-        <w:t xml:space="preserve">From the Git Repository Exploring view clone </w:t>
+        <w:t xml:space="preserve">From the </w:t>
+      </w:r>
+      <w:proofErr w:type="spellStart"/>
+      <w:r>
+        <w:t>Git</w:t>
+      </w:r>
+      <w:proofErr w:type="spellEnd"/>
+      <w:r>
+        <w:t xml:space="preserve"> Repository Exploring view clone </w:t>
       </w:r>
       <w:hyperlink r:id="rId16" w:history="1">
         <w:r>
@@ -382,7 +451,15 @@
         </w:numPr>
       </w:pPr>
       <w:r>
-        <w:t>Import office365-base-sdk (may already have been pulled in by lists sdk)</w:t>
+        <w:t xml:space="preserve">Import office365-base-sdk (may already have been pulled in by lists </w:t>
+      </w:r>
+      <w:proofErr w:type="spellStart"/>
+      <w:r>
+        <w:t>sdk</w:t>
+      </w:r>
+      <w:proofErr w:type="spellEnd"/>
+      <w:r>
+        <w:t>)</w:t>
       </w:r>
     </w:p>
     <w:p>
@@ -401,8 +478,13 @@
         <w:pStyle w:val="Heading3"/>
       </w:pPr>
       <w:r>
-        <w:t>Running the app from .apk</w:t>
-      </w:r>
+        <w:t>Running the app from .</w:t>
+      </w:r>
+      <w:proofErr w:type="spellStart"/>
+      <w:r>
+        <w:t>apk</w:t>
+      </w:r>
+      <w:proofErr w:type="spellEnd"/>
     </w:p>
     <w:p>
       <w:pPr>
@@ -413,7 +495,15 @@
         </w:numPr>
       </w:pPr>
       <w:r>
-        <w:t>Find the latest .apk file in the bin folder of the sample</w:t>
+        <w:t>Find the latest .</w:t>
+      </w:r>
+      <w:proofErr w:type="spellStart"/>
+      <w:r>
+        <w:t>apk</w:t>
+      </w:r>
+      <w:proofErr w:type="spellEnd"/>
+      <w:r>
+        <w:t xml:space="preserve"> file in the bin folder of the sample</w:t>
       </w:r>
     </w:p>
     <w:p>
@@ -597,8 +687,13 @@
       </w:r>
     </w:p>
     <w:p>
-      <w:r>
-        <w:t xml:space="preserve">e.g. jdk-8u5-windows-x64.exe </w:t>
+      <w:proofErr w:type="gramStart"/>
+      <w:r>
+        <w:t>e.g</w:t>
+      </w:r>
+      <w:proofErr w:type="gramEnd"/>
+      <w:r>
+        <w:t xml:space="preserve">. jdk-8u5-windows-x64.exe </w:t>
       </w:r>
     </w:p>
     <w:p>
@@ -641,7 +736,23 @@
         </w:numPr>
       </w:pPr>
       <w:r>
-        <w:t>Unpack the ZIP file (named adt-bundle-&lt;os_platform&gt;.zip) and save it to an appropriate location, such as a "Development" directory in your home directory.</w:t>
+        <w:t xml:space="preserve">Unpack the ZIP file (named </w:t>
+      </w:r>
+      <w:proofErr w:type="spellStart"/>
+      <w:r>
+        <w:t>adt</w:t>
+      </w:r>
+      <w:proofErr w:type="spellEnd"/>
+      <w:r>
+        <w:t>-bundle-&lt;</w:t>
+      </w:r>
+      <w:proofErr w:type="spellStart"/>
+      <w:r>
+        <w:t>os_platform</w:t>
+      </w:r>
+      <w:proofErr w:type="spellEnd"/>
+      <w:r>
+        <w:t>&gt;.zip) and save it to an appropriate location, such as a "Development" directory in your home directory.</w:t>
       </w:r>
     </w:p>
     <w:p>
@@ -653,12 +764,52 @@
         </w:numPr>
       </w:pPr>
       <w:r>
-        <w:t>Open the adt-bundle-&lt;os_platform&gt;/eclipse/ directory and launch eclipse.</w:t>
-      </w:r>
-    </w:p>
-    <w:p>
-      <w:r>
-        <w:t>Caution: Do not move any of the files or directories from the adt-bundle-&lt;os_platform&gt; directory. If you move the eclipse or sdk directory, ADT will not be able to locate the SDK and you'll need to manually update the ADT preferences.</w:t>
+        <w:t xml:space="preserve">Open the </w:t>
+      </w:r>
+      <w:proofErr w:type="spellStart"/>
+      <w:r>
+        <w:t>adt</w:t>
+      </w:r>
+      <w:proofErr w:type="spellEnd"/>
+      <w:r>
+        <w:t>-bundle-&lt;</w:t>
+      </w:r>
+      <w:proofErr w:type="spellStart"/>
+      <w:r>
+        <w:t>os_platform</w:t>
+      </w:r>
+      <w:proofErr w:type="spellEnd"/>
+      <w:r>
+        <w:t>&gt;/eclipse/ directory and launch eclipse.</w:t>
+      </w:r>
+    </w:p>
+    <w:p>
+      <w:r>
+        <w:t xml:space="preserve">Caution: Do not move any of the files or directories from the </w:t>
+      </w:r>
+      <w:proofErr w:type="spellStart"/>
+      <w:r>
+        <w:t>adt</w:t>
+      </w:r>
+      <w:proofErr w:type="spellEnd"/>
+      <w:r>
+        <w:t>-bundle-&lt;</w:t>
+      </w:r>
+      <w:proofErr w:type="spellStart"/>
+      <w:r>
+        <w:t>os_platform</w:t>
+      </w:r>
+      <w:proofErr w:type="spellEnd"/>
+      <w:r>
+        <w:t xml:space="preserve">&gt; directory. If you move the eclipse or </w:t>
+      </w:r>
+      <w:proofErr w:type="spellStart"/>
+      <w:r>
+        <w:t>sdk</w:t>
+      </w:r>
+      <w:proofErr w:type="spellEnd"/>
+      <w:r>
+        <w:t xml:space="preserve"> directory, ADT will not be able to locate the SDK and you'll need to manually update the ADT preferences.</w:t>
       </w:r>
     </w:p>
     <w:p>
@@ -684,8 +835,13 @@
       <w:r>
         <w:t xml:space="preserve">Install </w:t>
       </w:r>
-      <w:r>
-        <w:t>Git for Eclipse Plugin</w:t>
+      <w:proofErr w:type="spellStart"/>
+      <w:r>
+        <w:t>Git</w:t>
+      </w:r>
+      <w:proofErr w:type="spellEnd"/>
+      <w:r>
+        <w:t xml:space="preserve"> for Eclipse Plugin</w:t>
       </w:r>
     </w:p>
     <w:p>
@@ -697,7 +853,15 @@
         </w:numPr>
       </w:pPr>
       <w:r>
-        <w:t>Add eGit Plugin</w:t>
+        <w:t xml:space="preserve">Add </w:t>
+      </w:r>
+      <w:proofErr w:type="spellStart"/>
+      <w:r>
+        <w:t>eGit</w:t>
+      </w:r>
+      <w:proofErr w:type="spellEnd"/>
+      <w:r>
+        <w:t xml:space="preserve"> Plugin</w:t>
       </w:r>
     </w:p>
     <w:p>
@@ -744,7 +908,15 @@
         </w:numPr>
       </w:pPr>
       <w:r>
-        <w:t>Select Eclipse Git Team Provider</w:t>
+        <w:t xml:space="preserve">Select Eclipse </w:t>
+      </w:r>
+      <w:proofErr w:type="spellStart"/>
+      <w:r>
+        <w:t>Git</w:t>
+      </w:r>
+      <w:proofErr w:type="spellEnd"/>
+      <w:r>
+        <w:t xml:space="preserve"> Team Provider</w:t>
       </w:r>
     </w:p>
     <w:p>
@@ -934,13 +1106,23 @@
       <w:pPr>
         <w:pStyle w:val="Heading4"/>
       </w:pPr>
+      <w:proofErr w:type="spellStart"/>
       <w:r>
         <w:t>Git</w:t>
       </w:r>
-    </w:p>
-    <w:p>
-      <w:r>
-        <w:t xml:space="preserve">Install GitHub for Windows from here </w:t>
+      <w:proofErr w:type="spellEnd"/>
+    </w:p>
+    <w:p>
+      <w:r>
+        <w:t xml:space="preserve">Install </w:t>
+      </w:r>
+      <w:proofErr w:type="spellStart"/>
+      <w:r>
+        <w:t>GitHub</w:t>
+      </w:r>
+      <w:proofErr w:type="spellEnd"/>
+      <w:r>
+        <w:t xml:space="preserve"> for Windows from here </w:t>
       </w:r>
       <w:hyperlink r:id="rId21" w:history="1">
         <w:r>
@@ -951,7 +1133,15 @@
         </w:r>
       </w:hyperlink>
       <w:r>
-        <w:t xml:space="preserve"> or a Git shell of your choice</w:t>
+        <w:t xml:space="preserve"> or a </w:t>
+      </w:r>
+      <w:proofErr w:type="spellStart"/>
+      <w:r>
+        <w:t>Git</w:t>
+      </w:r>
+      <w:proofErr w:type="spellEnd"/>
+      <w:r>
+        <w:t xml:space="preserve"> shell of your choice</w:t>
       </w:r>
     </w:p>
     <w:p>
@@ -959,8 +1149,13 @@
         <w:pStyle w:val="Heading4"/>
       </w:pPr>
       <w:r>
-        <w:t>Install the Maven SDK Deployer</w:t>
-      </w:r>
+        <w:t xml:space="preserve">Install the Maven SDK </w:t>
+      </w:r>
+      <w:proofErr w:type="spellStart"/>
+      <w:r>
+        <w:t>Deployer</w:t>
+      </w:r>
+      <w:proofErr w:type="spellEnd"/>
     </w:p>
     <w:p>
       <w:pPr>
@@ -1009,7 +1204,15 @@
         </w:numPr>
       </w:pPr>
       <w:r>
-        <w:t xml:space="preserve">Add the M2_HOME environment variable by opening up the system properties (WinKey + Pause), selecting the "Advanced" tab, and the "Environment Variables" button, then adding the M2_HOME variable in the user variables with the value C:\Program Files\Apache Software Foundation\apache-maven-3.2.1. Be sure to omit any quotation marks around the path even if it contains spaces. Note: For Maven 2.0.9, also be sure that the M2_HOME doesn't have a '\' as last character. </w:t>
+        <w:t>Add the M2_HOME environment variable by opening up the system properties (</w:t>
+      </w:r>
+      <w:proofErr w:type="spellStart"/>
+      <w:r>
+        <w:t>WinKey</w:t>
+      </w:r>
+      <w:proofErr w:type="spellEnd"/>
+      <w:r>
+        <w:t xml:space="preserve"> + Pause), selecting the "Advanced" tab, and the "Environment Variables" button, then adding the M2_HOME variable in the user variables with the value C:\Program Files\Apache Software Foundation\apache-maven-3.2.1. Be sure to omit any quotation marks around the path even if it contains spaces. Note: For Maven 2.0.9, also be sure that the M2_HOME doesn't have a '\' as last character. </w:t>
       </w:r>
     </w:p>
     <w:p>
@@ -1069,16 +1272,7 @@
         </w:numPr>
       </w:pPr>
       <w:r>
-        <w:t xml:space="preserve">In the same dialog, add the </w:t>
-      </w:r>
-      <w:r>
-        <w:t>ANDROID_HOME</w:t>
-      </w:r>
-      <w:r>
-        <w:t xml:space="preserve"> environment variable in the user variables with the </w:t>
-      </w:r>
-      <w:r>
-        <w:t>path to the Android SDK.</w:t>
+        <w:t>In the same dialog, add the ANDROID_HOME environment variable in the user variables with the path to the Android SDK.</w:t>
       </w:r>
     </w:p>
     <w:p>
@@ -1090,7 +1284,31 @@
         </w:numPr>
       </w:pPr>
       <w:r>
-        <w:t>Open a new command prompt (Winkey + R then type cmd) and run mvn --version to verify that it is correctly installed.</w:t>
+        <w:t>Open a new command prompt (</w:t>
+      </w:r>
+      <w:proofErr w:type="spellStart"/>
+      <w:r>
+        <w:t>Winkey</w:t>
+      </w:r>
+      <w:proofErr w:type="spellEnd"/>
+      <w:r>
+        <w:t xml:space="preserve"> + R then type </w:t>
+      </w:r>
+      <w:proofErr w:type="spellStart"/>
+      <w:r>
+        <w:t>cmd</w:t>
+      </w:r>
+      <w:proofErr w:type="spellEnd"/>
+      <w:r>
+        <w:t xml:space="preserve">) and run </w:t>
+      </w:r>
+      <w:proofErr w:type="spellStart"/>
+      <w:r>
+        <w:t>mvn</w:t>
+      </w:r>
+      <w:proofErr w:type="spellEnd"/>
+      <w:r>
+        <w:t xml:space="preserve"> --version to verify that it is correctly installed.</w:t>
       </w:r>
     </w:p>
     <w:p>
@@ -1107,7 +1325,15 @@
         </w:numPr>
       </w:pPr>
       <w:r>
-        <w:t>Open Git shell</w:t>
+        <w:t xml:space="preserve">Open </w:t>
+      </w:r>
+      <w:proofErr w:type="spellStart"/>
+      <w:r>
+        <w:t>Git</w:t>
+      </w:r>
+      <w:proofErr w:type="spellEnd"/>
+      <w:r>
+        <w:t xml:space="preserve"> shell</w:t>
       </w:r>
     </w:p>
     <w:p>
@@ -1130,8 +1356,13 @@
           <w:numId w:val="14"/>
         </w:numPr>
       </w:pPr>
-      <w:r>
-        <w:t xml:space="preserve">git clone </w:t>
+      <w:proofErr w:type="spellStart"/>
+      <w:r>
+        <w:t>git</w:t>
+      </w:r>
+      <w:proofErr w:type="spellEnd"/>
+      <w:r>
+        <w:t xml:space="preserve"> clone </w:t>
       </w:r>
       <w:hyperlink r:id="rId23" w:history="1">
         <w:r>
@@ -1154,7 +1385,23 @@
         </w:numPr>
       </w:pPr>
       <w:r>
-        <w:t>cd maven-android-sdk-deployer\platforms\android-19</w:t>
+        <w:t>cd maven-android-</w:t>
+      </w:r>
+      <w:proofErr w:type="spellStart"/>
+      <w:r>
+        <w:t>sdk</w:t>
+      </w:r>
+      <w:proofErr w:type="spellEnd"/>
+      <w:r>
+        <w:t>-</w:t>
+      </w:r>
+      <w:proofErr w:type="spellStart"/>
+      <w:r>
+        <w:t>deployer</w:t>
+      </w:r>
+      <w:proofErr w:type="spellEnd"/>
+      <w:r>
+        <w:t>\platforms\android-19</w:t>
       </w:r>
     </w:p>
     <w:p>
@@ -1165,8 +1412,13 @@
           <w:numId w:val="14"/>
         </w:numPr>
       </w:pPr>
-      <w:r>
-        <w:t>mvn clean install</w:t>
+      <w:proofErr w:type="spellStart"/>
+      <w:r>
+        <w:t>mvn</w:t>
+      </w:r>
+      <w:proofErr w:type="spellEnd"/>
+      <w:r>
+        <w:t xml:space="preserve"> clean install</w:t>
       </w:r>
     </w:p>
     <w:p>
@@ -1177,8 +1429,13 @@
           <w:numId w:val="14"/>
         </w:numPr>
       </w:pPr>
-      <w:r>
-        <w:t>cd ..\..\extras\compatibility-v4</w:t>
+      <w:proofErr w:type="gramStart"/>
+      <w:r>
+        <w:t>cd ..</w:t>
+      </w:r>
+      <w:proofErr w:type="gramEnd"/>
+      <w:r>
+        <w:t>\..\extras\compatibility-v4</w:t>
       </w:r>
     </w:p>
     <w:p>
@@ -1189,8 +1446,13 @@
           <w:numId w:val="14"/>
         </w:numPr>
       </w:pPr>
-      <w:r>
-        <w:t>mvn clean install</w:t>
+      <w:proofErr w:type="spellStart"/>
+      <w:r>
+        <w:t>mvn</w:t>
+      </w:r>
+      <w:proofErr w:type="spellEnd"/>
+      <w:r>
+        <w:t xml:space="preserve"> clean install</w:t>
       </w:r>
     </w:p>
     <w:p/>
@@ -1210,10 +1472,10 @@
           <w:numId w:val="15"/>
         </w:numPr>
         <w:rPr>
-          <w:del w:id="4" w:author="Thomas Mechelke" w:date="2014-06-20T23:10:00Z"/>
+          <w:del w:id="3" w:author="Thomas Mechelke" w:date="2014-06-20T23:10:00Z"/>
         </w:rPr>
       </w:pPr>
-      <w:del w:id="5" w:author="Thomas Mechelke" w:date="2014-06-20T23:10:00Z">
+      <w:del w:id="4" w:author="Thomas Mechelke" w:date="2014-06-20T23:10:00Z">
         <w:r>
           <w:delText>In Eclipse go to Window -&gt; Open Perspective -&gt; Other</w:delText>
         </w:r>
@@ -1227,9 +1489,22 @@
           <w:numId w:val="15"/>
         </w:numPr>
         <w:rPr>
-          <w:del w:id="6" w:author="Thomas Mechelke" w:date="2014-06-20T23:10:00Z"/>
+          <w:del w:id="5" w:author="Thomas Mechelke" w:date="2014-06-20T23:10:00Z"/>
         </w:rPr>
-        <w:pPrChange w:id="7" w:author="Thomas Mechelke" w:date="2014-06-20T23:10:00Z">
+      </w:pPr>
+      <w:del w:id="6" w:author="Thomas Mechelke" w:date="2014-06-20T23:10:00Z">
+        <w:r>
+          <w:delText xml:space="preserve">Select Git </w:delText>
+        </w:r>
+      </w:del>
+    </w:p>
+    <w:p>
+      <w:pPr>
+        <w:pStyle w:val="ListParagraph"/>
+        <w:rPr>
+          <w:del w:id="7" w:author="Thomas Mechelke" w:date="2014-06-20T23:10:00Z"/>
+        </w:rPr>
+        <w:pPrChange w:id="8" w:author="Thomas Mechelke" w:date="2014-06-20T23:10:00Z">
           <w:pPr>
             <w:pStyle w:val="ListParagraph"/>
             <w:numPr>
@@ -1239,9 +1514,9 @@
           </w:pPr>
         </w:pPrChange>
       </w:pPr>
-      <w:del w:id="8" w:author="Thomas Mechelke" w:date="2014-06-20T23:10:00Z">
-        <w:r>
-          <w:delText xml:space="preserve">Select Git </w:delText>
+      <w:del w:id="9" w:author="Thomas Mechelke" w:date="2014-06-20T23:10:00Z">
+        <w:r>
+          <w:delText>This will open a tab labeled Git Repositories</w:delText>
         </w:r>
       </w:del>
     </w:p>
@@ -1249,9 +1524,9 @@
       <w:pPr>
         <w:pStyle w:val="ListParagraph"/>
         <w:rPr>
-          <w:del w:id="9" w:author="Thomas Mechelke" w:date="2014-06-20T23:10:00Z"/>
+          <w:del w:id="10" w:author="Thomas Mechelke" w:date="2014-06-20T23:10:00Z"/>
         </w:rPr>
-        <w:pPrChange w:id="10" w:author="Thomas Mechelke" w:date="2014-06-20T23:10:00Z">
+        <w:pPrChange w:id="11" w:author="Thomas Mechelke" w:date="2014-06-20T23:10:00Z">
           <w:pPr>
             <w:pStyle w:val="ListParagraph"/>
             <w:numPr>
@@ -1261,9 +1536,9 @@
           </w:pPr>
         </w:pPrChange>
       </w:pPr>
-      <w:del w:id="11" w:author="Thomas Mechelke" w:date="2014-06-20T23:10:00Z">
-        <w:r>
-          <w:delText>This will open a tab labeled Git Repositories</w:delText>
+      <w:del w:id="12" w:author="Thomas Mechelke" w:date="2014-06-20T23:10:00Z">
+        <w:r>
+          <w:delText>Click on the button to Clone and import a repository</w:delText>
         </w:r>
       </w:del>
     </w:p>
@@ -1271,9 +1546,9 @@
       <w:pPr>
         <w:pStyle w:val="ListParagraph"/>
         <w:rPr>
-          <w:del w:id="12" w:author="Thomas Mechelke" w:date="2014-06-20T23:10:00Z"/>
+          <w:del w:id="13" w:author="Thomas Mechelke" w:date="2014-06-20T23:10:00Z"/>
         </w:rPr>
-        <w:pPrChange w:id="13" w:author="Thomas Mechelke" w:date="2014-06-20T23:10:00Z">
+        <w:pPrChange w:id="14" w:author="Thomas Mechelke" w:date="2014-06-20T23:10:00Z">
           <w:pPr>
             <w:pStyle w:val="ListParagraph"/>
             <w:numPr>
@@ -1283,9 +1558,9 @@
           </w:pPr>
         </w:pPrChange>
       </w:pPr>
-      <w:del w:id="14" w:author="Thomas Mechelke" w:date="2014-06-20T23:10:00Z">
-        <w:r>
-          <w:delText>Click on the button to Clone and import a repository</w:delText>
+      <w:del w:id="15" w:author="Thomas Mechelke" w:date="2014-06-20T23:10:00Z">
+        <w:r>
+          <w:delText>Select Clone URI</w:delText>
         </w:r>
       </w:del>
     </w:p>
@@ -1293,9 +1568,10 @@
       <w:pPr>
         <w:pStyle w:val="ListParagraph"/>
         <w:rPr>
-          <w:del w:id="15" w:author="Thomas Mechelke" w:date="2014-06-20T23:10:00Z"/>
+          <w:del w:id="16" w:author="Thomas Mechelke" w:date="2014-06-20T23:10:00Z"/>
+          <w:lang w:val="de-DE"/>
         </w:rPr>
-        <w:pPrChange w:id="16" w:author="Thomas Mechelke" w:date="2014-06-20T23:10:00Z">
+        <w:pPrChange w:id="17" w:author="Thomas Mechelke" w:date="2014-06-20T23:10:00Z">
           <w:pPr>
             <w:pStyle w:val="ListParagraph"/>
             <w:numPr>
@@ -1305,9 +1581,44 @@
           </w:pPr>
         </w:pPrChange>
       </w:pPr>
-      <w:del w:id="17" w:author="Thomas Mechelke" w:date="2014-06-20T23:10:00Z">
-        <w:r>
-          <w:delText>Select Clone URI</w:delText>
+      <w:del w:id="18" w:author="Thomas Mechelke" w:date="2014-06-20T23:10:00Z">
+        <w:r>
+          <w:rPr>
+            <w:lang w:val="de-DE"/>
+          </w:rPr>
+          <w:delText xml:space="preserve">Enter </w:delText>
+        </w:r>
+        <w:r>
+          <w:fldChar w:fldCharType="begin"/>
+        </w:r>
+        <w:r>
+          <w:rPr>
+            <w:lang w:val="de-DE"/>
+          </w:rPr>
+          <w:delInstrText xml:space="preserve"> HYPERLINK "https://github.com/MSOpenTech/azure-activedirectory-library-for-android.git" </w:delInstrText>
+        </w:r>
+        <w:r>
+          <w:fldChar w:fldCharType="separate"/>
+        </w:r>
+        <w:r>
+          <w:rPr>
+            <w:rStyle w:val="Hyperlink"/>
+            <w:lang w:val="de-DE"/>
+          </w:rPr>
+          <w:delText>https://github.com/MSOpenTech/azure-activedirectory-library-for-android.git</w:delText>
+        </w:r>
+        <w:r>
+          <w:rPr>
+            <w:rStyle w:val="Hyperlink"/>
+            <w:lang w:val="de-DE"/>
+          </w:rPr>
+          <w:fldChar w:fldCharType="end"/>
+        </w:r>
+        <w:r>
+          <w:rPr>
+            <w:lang w:val="de-DE"/>
+          </w:rPr>
+          <w:delText xml:space="preserve"> </w:delText>
         </w:r>
       </w:del>
     </w:p>
@@ -1315,10 +1626,9 @@
       <w:pPr>
         <w:pStyle w:val="ListParagraph"/>
         <w:rPr>
-          <w:del w:id="18" w:author="Thomas Mechelke" w:date="2014-06-20T23:10:00Z"/>
-          <w:lang w:val="de-DE"/>
+          <w:del w:id="19" w:author="Thomas Mechelke" w:date="2014-06-20T23:10:00Z"/>
         </w:rPr>
-        <w:pPrChange w:id="19" w:author="Thomas Mechelke" w:date="2014-06-20T23:10:00Z">
+        <w:pPrChange w:id="20" w:author="Thomas Mechelke" w:date="2014-06-20T23:10:00Z">
           <w:pPr>
             <w:pStyle w:val="ListParagraph"/>
             <w:numPr>
@@ -1328,107 +1638,50 @@
           </w:pPr>
         </w:pPrChange>
       </w:pPr>
-      <w:del w:id="20" w:author="Thomas Mechelke" w:date="2014-06-20T23:10:00Z">
-        <w:r>
-          <w:rPr>
-            <w:lang w:val="de-DE"/>
-          </w:rPr>
-          <w:delText xml:space="preserve">Enter </w:delText>
-        </w:r>
-        <w:r>
-          <w:fldChar w:fldCharType="begin"/>
-        </w:r>
-        <w:r>
-          <w:rPr>
-            <w:lang w:val="de-DE"/>
-          </w:rPr>
-          <w:delInstrText xml:space="preserve"> HYPERLINK "https://github.com/MSOpenTech/azure-activedirectory-library-for-android.git" </w:delInstrText>
-        </w:r>
-        <w:r>
-          <w:fldChar w:fldCharType="separate"/>
-        </w:r>
-        <w:r>
-          <w:rPr>
-            <w:rStyle w:val="Hyperlink"/>
-            <w:lang w:val="de-DE"/>
-          </w:rPr>
-          <w:delText>https://github.com/MSOpenTech/azure-activedirectory-library-for-android.git</w:delText>
-        </w:r>
-        <w:r>
-          <w:rPr>
-            <w:rStyle w:val="Hyperlink"/>
-            <w:lang w:val="de-DE"/>
-          </w:rPr>
-          <w:fldChar w:fldCharType="end"/>
-        </w:r>
-        <w:r>
-          <w:rPr>
-            <w:lang w:val="de-DE"/>
-          </w:rPr>
-          <w:delText xml:space="preserve"> </w:delText>
+      <w:del w:id="21" w:author="Thomas Mechelke" w:date="2014-06-20T23:10:00Z">
+        <w:r>
+          <w:delText>Next</w:delText>
         </w:r>
       </w:del>
     </w:p>
     <w:p>
       <w:pPr>
         <w:pStyle w:val="ListParagraph"/>
+        <w:numPr>
+          <w:ilvl w:val="0"/>
+          <w:numId w:val="15"/>
+        </w:numPr>
         <w:rPr>
-          <w:del w:id="21" w:author="Thomas Mechelke" w:date="2014-06-20T23:10:00Z"/>
-        </w:rPr>
-        <w:pPrChange w:id="22" w:author="Thomas Mechelke" w:date="2014-06-20T23:10:00Z">
-          <w:pPr>
-            <w:pStyle w:val="ListParagraph"/>
-            <w:numPr>
-              <w:numId w:val="15"/>
-            </w:numPr>
-            <w:ind w:hanging="360"/>
-          </w:pPr>
-        </w:pPrChange>
-      </w:pPr>
-      <w:del w:id="23" w:author="Thomas Mechelke" w:date="2014-06-20T23:10:00Z">
-        <w:r>
-          <w:delText>Next</w:delText>
-        </w:r>
-      </w:del>
-    </w:p>
-    <w:p>
-      <w:pPr>
-        <w:pStyle w:val="ListParagraph"/>
-        <w:numPr>
-          <w:ilvl w:val="0"/>
-          <w:numId w:val="15"/>
-        </w:numPr>
-        <w:rPr>
-          <w:ins w:id="24" w:author="Thomas Mechelke" w:date="2014-06-20T23:10:00Z"/>
+          <w:ins w:id="22" w:author="Thomas Mechelke" w:date="2014-06-20T23:10:00Z"/>
           <w:rFonts w:ascii="Courier New" w:hAnsi="Courier New" w:cs="Courier New"/>
-          <w:rPrChange w:id="25" w:author="Thomas Mechelke" w:date="2014-06-20T23:10:00Z">
+          <w:rPrChange w:id="23" w:author="Thomas Mechelke" w:date="2014-06-20T23:10:00Z">
             <w:rPr>
-              <w:ins w:id="26" w:author="Thomas Mechelke" w:date="2014-06-20T23:10:00Z"/>
+              <w:ins w:id="24" w:author="Thomas Mechelke" w:date="2014-06-20T23:10:00Z"/>
             </w:rPr>
           </w:rPrChange>
         </w:rPr>
       </w:pPr>
-      <w:del w:id="27" w:author="Thomas Mechelke" w:date="2014-06-20T23:10:00Z">
+      <w:del w:id="25" w:author="Thomas Mechelke" w:date="2014-06-20T23:10:00Z">
         <w:r>
           <w:delText>Select master (it's ok to have any other branches, too)</w:delText>
         </w:r>
       </w:del>
+      <w:ins w:id="26" w:author="Thomas Mechelke" w:date="2014-06-20T23:08:00Z">
+        <w:r>
+          <w:t>Download ADAL Android Preview</w:t>
+        </w:r>
+      </w:ins>
+      <w:ins w:id="27" w:author="Thomas Mechelke" w:date="2014-06-20T23:09:00Z">
+        <w:r>
+          <w:t xml:space="preserve"> v0.6</w:t>
+        </w:r>
+      </w:ins>
       <w:ins w:id="28" w:author="Thomas Mechelke" w:date="2014-06-20T23:08:00Z">
         <w:r>
-          <w:t>Download ADAL Android Preview</w:t>
+          <w:t xml:space="preserve"> from </w:t>
         </w:r>
       </w:ins>
       <w:ins w:id="29" w:author="Thomas Mechelke" w:date="2014-06-20T23:09:00Z">
-        <w:r>
-          <w:t xml:space="preserve"> v0.6</w:t>
-        </w:r>
-      </w:ins>
-      <w:ins w:id="30" w:author="Thomas Mechelke" w:date="2014-06-20T23:08:00Z">
-        <w:r>
-          <w:t xml:space="preserve"> from </w:t>
-        </w:r>
-      </w:ins>
-      <w:ins w:id="31" w:author="Thomas Mechelke" w:date="2014-06-20T23:09:00Z">
         <w:r>
           <w:fldChar w:fldCharType="begin"/>
         </w:r>
@@ -1467,21 +1720,12 @@
         </w:numPr>
         <w:rPr>
           <w:rFonts w:ascii="Courier New" w:hAnsi="Courier New" w:cs="Courier New"/>
-          <w:rPrChange w:id="32" w:author="Thomas Mechelke" w:date="2014-06-20T23:11:00Z">
+          <w:rPrChange w:id="30" w:author="Thomas Mechelke" w:date="2014-06-20T23:11:00Z">
             <w:rPr/>
           </w:rPrChange>
         </w:rPr>
-        <w:pPrChange w:id="33" w:author="Thomas Mechelke" w:date="2014-06-20T23:11:00Z">
-          <w:pPr>
-            <w:pStyle w:val="ListParagraph"/>
-            <w:numPr>
-              <w:numId w:val="15"/>
-            </w:numPr>
-            <w:ind w:hanging="360"/>
-          </w:pPr>
-        </w:pPrChange>
-      </w:pPr>
-      <w:ins w:id="34" w:author="Thomas Mechelke" w:date="2014-06-20T23:10:00Z">
+      </w:pPr>
+      <w:ins w:id="31" w:author="Thomas Mechelke" w:date="2014-06-20T23:10:00Z">
         <w:r>
           <w:t>Extract the archive</w:t>
         </w:r>
@@ -1495,10 +1739,10 @@
           <w:numId w:val="15"/>
         </w:numPr>
         <w:rPr>
-          <w:del w:id="35" w:author="Thomas Mechelke" w:date="2014-06-20T23:11:00Z"/>
+          <w:del w:id="32" w:author="Thomas Mechelke" w:date="2014-06-20T23:11:00Z"/>
         </w:rPr>
       </w:pPr>
-      <w:del w:id="36" w:author="Thomas Mechelke" w:date="2014-06-20T23:11:00Z">
+      <w:del w:id="33" w:author="Thomas Mechelke" w:date="2014-06-20T23:11:00Z">
         <w:r>
           <w:lastRenderedPageBreak/>
           <w:delText>ADAL has several dependencies that are not present in the repo.</w:delText>
@@ -1513,10 +1757,10 @@
           <w:numId w:val="15"/>
         </w:numPr>
         <w:rPr>
-          <w:del w:id="37" w:author="Thomas Mechelke" w:date="2014-06-20T23:11:00Z"/>
+          <w:del w:id="34" w:author="Thomas Mechelke" w:date="2014-06-20T23:11:00Z"/>
         </w:rPr>
       </w:pPr>
-      <w:del w:id="38" w:author="Thomas Mechelke" w:date="2014-06-20T23:11:00Z">
+      <w:del w:id="35" w:author="Thomas Mechelke" w:date="2014-06-20T23:11:00Z">
         <w:r>
           <w:delText>Maven can deploy those. To do that note the path where eGit put the ADAL repo</w:delText>
         </w:r>
@@ -1531,7 +1775,15 @@
         </w:numPr>
       </w:pPr>
       <w:r>
-        <w:t>Go back to the git shell</w:t>
+        <w:t xml:space="preserve">Go back to the </w:t>
+      </w:r>
+      <w:proofErr w:type="spellStart"/>
+      <w:r>
+        <w:t>git</w:t>
+      </w:r>
+      <w:proofErr w:type="spellEnd"/>
+      <w:r>
+        <w:t xml:space="preserve"> shell</w:t>
       </w:r>
     </w:p>
     <w:p>
@@ -1545,12 +1797,12 @@
       <w:r>
         <w:t>Navigate to the folder of the ADAL repo (e.g. C:\</w:t>
       </w:r>
-      <w:del w:id="39" w:author="Thomas Mechelke" w:date="2014-06-20T23:12:00Z">
+      <w:del w:id="36" w:author="Thomas Mechelke" w:date="2014-06-20T23:12:00Z">
         <w:r>
           <w:delText>Users\username\git</w:delText>
         </w:r>
       </w:del>
-      <w:ins w:id="40" w:author="Thomas Mechelke" w:date="2014-06-20T23:12:00Z">
+      <w:ins w:id="37" w:author="Thomas Mechelke" w:date="2014-06-20T23:12:00Z">
         <w:r>
           <w:t>android</w:t>
         </w:r>
@@ -1568,7 +1820,15 @@
         </w:numPr>
       </w:pPr>
       <w:r>
-        <w:t>run mvn clean install</w:t>
+        <w:t xml:space="preserve">run </w:t>
+      </w:r>
+      <w:proofErr w:type="spellStart"/>
+      <w:r>
+        <w:t>mvn</w:t>
+      </w:r>
+      <w:proofErr w:type="spellEnd"/>
+      <w:r>
+        <w:t xml:space="preserve"> clean install</w:t>
       </w:r>
     </w:p>
     <w:p>
@@ -1587,10 +1847,10 @@
           <w:numId w:val="16"/>
         </w:numPr>
         <w:rPr>
-          <w:ins w:id="41" w:author="Thomas Mechelke" w:date="2014-06-20T23:11:00Z"/>
+          <w:ins w:id="38" w:author="Thomas Mechelke" w:date="2014-06-20T23:11:00Z"/>
         </w:rPr>
       </w:pPr>
-      <w:ins w:id="42" w:author="Thomas Mechelke" w:date="2014-06-20T23:11:00Z">
+      <w:ins w:id="39" w:author="Thomas Mechelke" w:date="2014-06-20T23:11:00Z">
         <w:r>
           <w:t>Go to Eclipse</w:t>
         </w:r>
@@ -1604,19 +1864,55 @@
           <w:numId w:val="16"/>
         </w:numPr>
         <w:rPr>
-          <w:ins w:id="43" w:author="Thomas Mechelke" w:date="2014-06-20T23:11:00Z"/>
+          <w:ins w:id="40" w:author="Thomas Mechelke" w:date="2014-06-20T23:11:00Z"/>
         </w:rPr>
       </w:pPr>
-      <w:ins w:id="44" w:author="Thomas Mechelke" w:date="2014-06-20T23:11:00Z">
+      <w:ins w:id="41" w:author="Thomas Mechelke" w:date="2014-06-20T23:11:00Z">
         <w:r>
           <w:t>In the Package Explorer view right-click and select Import</w:t>
         </w:r>
       </w:ins>
+      <w:ins w:id="42" w:author="Thomas Mechelke" w:date="2014-06-20T23:14:00Z">
+        <w:r>
+          <w:t>…</w:t>
+        </w:r>
+      </w:ins>
+    </w:p>
+    <w:p>
+      <w:pPr>
+        <w:pStyle w:val="ListParagraph"/>
+        <w:numPr>
+          <w:ilvl w:val="0"/>
+          <w:numId w:val="16"/>
+        </w:numPr>
+        <w:rPr>
+          <w:ins w:id="43" w:author="Thomas Mechelke" w:date="2014-06-20T23:14:00Z"/>
+        </w:rPr>
+      </w:pPr>
+      <w:ins w:id="44" w:author="Thomas Mechelke" w:date="2014-06-20T23:13:00Z">
+        <w:r>
+          <w:t>Select Android -&gt; Existing Android Code Into Workspace</w:t>
+        </w:r>
+      </w:ins>
+    </w:p>
+    <w:p>
+      <w:pPr>
+        <w:pStyle w:val="ListParagraph"/>
+        <w:numPr>
+          <w:ilvl w:val="0"/>
+          <w:numId w:val="16"/>
+        </w:numPr>
+      </w:pPr>
       <w:ins w:id="45" w:author="Thomas Mechelke" w:date="2014-06-20T23:14:00Z">
         <w:r>
-          <w:t>…</w:t>
+          <w:t>Click Next</w:t>
         </w:r>
       </w:ins>
+      <w:del w:id="46" w:author="Thomas Mechelke" w:date="2014-06-20T23:12:00Z">
+        <w:r>
+          <w:delText>In the Git view right-click anywhere under the ADAL node</w:delText>
+        </w:r>
+      </w:del>
     </w:p>
     <w:p>
       <w:pPr>
@@ -1626,45 +1922,37 @@
           <w:numId w:val="16"/>
         </w:numPr>
         <w:rPr>
-          <w:ins w:id="46" w:author="Thomas Mechelke" w:date="2014-06-20T23:14:00Z"/>
+          <w:del w:id="47" w:author="Thomas Mechelke" w:date="2014-06-20T23:12:00Z"/>
         </w:rPr>
       </w:pPr>
-      <w:ins w:id="47" w:author="Thomas Mechelke" w:date="2014-06-20T23:13:00Z">
-        <w:r>
-          <w:t>Select Android -&gt; Existing Android Code Into Workspace</w:t>
+      <w:ins w:id="48" w:author="Thomas Mechelke" w:date="2014-06-20T23:14:00Z">
+        <w:r>
+          <w:t xml:space="preserve">As Root Directory select </w:t>
         </w:r>
       </w:ins>
-    </w:p>
-    <w:p>
-      <w:pPr>
-        <w:pStyle w:val="ListParagraph"/>
-        <w:numPr>
-          <w:ilvl w:val="0"/>
-          <w:numId w:val="16"/>
-        </w:numPr>
-      </w:pPr>
-      <w:ins w:id="48" w:author="Thomas Mechelke" w:date="2014-06-20T23:14:00Z">
-        <w:r>
-          <w:t>Click Next</w:t>
+      <w:ins w:id="49" w:author="Thomas Mechelke" w:date="2014-06-20T23:12:00Z">
+        <w:r>
+          <w:t>the folder where you extracted the ADAL SDK</w:t>
         </w:r>
       </w:ins>
-      <w:del w:id="49" w:author="Thomas Mechelke" w:date="2014-06-20T23:12:00Z">
-        <w:r>
-          <w:delText>In the Git view right-click anywhere under the ADAL node</w:delText>
+      <w:ins w:id="50" w:author="Thomas Mechelke" w:date="2014-06-20T23:15:00Z">
+        <w:r>
+          <w:t>. This should bring up a list of projects that can be imported.</w:t>
+        </w:r>
+      </w:ins>
+      <w:del w:id="51" w:author="Thomas Mechelke" w:date="2014-06-20T23:12:00Z">
+        <w:r>
+          <w:delText>Select Import Projects</w:delText>
         </w:r>
       </w:del>
     </w:p>
     <w:p>
       <w:pPr>
         <w:pStyle w:val="ListParagraph"/>
-        <w:numPr>
-          <w:ilvl w:val="0"/>
-          <w:numId w:val="16"/>
-        </w:numPr>
         <w:rPr>
-          <w:del w:id="50" w:author="Thomas Mechelke" w:date="2014-06-20T23:12:00Z"/>
+          <w:del w:id="52" w:author="Thomas Mechelke" w:date="2014-06-20T23:12:00Z"/>
         </w:rPr>
-        <w:pPrChange w:id="51" w:author="Thomas Mechelke" w:date="2014-06-20T23:16:00Z">
+        <w:pPrChange w:id="53" w:author="Thomas Mechelke" w:date="2014-06-20T23:16:00Z">
           <w:pPr>
             <w:pStyle w:val="ListParagraph"/>
             <w:numPr>
@@ -1674,24 +1962,9 @@
           </w:pPr>
         </w:pPrChange>
       </w:pPr>
-      <w:ins w:id="52" w:author="Thomas Mechelke" w:date="2014-06-20T23:14:00Z">
-        <w:r>
-          <w:t xml:space="preserve">As Root Directory select </w:t>
-        </w:r>
-      </w:ins>
-      <w:ins w:id="53" w:author="Thomas Mechelke" w:date="2014-06-20T23:12:00Z">
-        <w:r>
-          <w:t>the folder where you extracted the ADAL SDK</w:t>
-        </w:r>
-      </w:ins>
-      <w:ins w:id="54" w:author="Thomas Mechelke" w:date="2014-06-20T23:15:00Z">
-        <w:r>
-          <w:t>. This should bring up a list of projects that can be imported.</w:t>
-        </w:r>
-      </w:ins>
-      <w:del w:id="55" w:author="Thomas Mechelke" w:date="2014-06-20T23:12:00Z">
-        <w:r>
-          <w:delText>Select Import Projects</w:delText>
+      <w:del w:id="54" w:author="Thomas Mechelke" w:date="2014-06-20T23:12:00Z">
+        <w:r>
+          <w:delText>Select com.microsoft.adal</w:delText>
         </w:r>
       </w:del>
     </w:p>
@@ -1699,9 +1972,9 @@
       <w:pPr>
         <w:pStyle w:val="ListParagraph"/>
         <w:rPr>
-          <w:del w:id="56" w:author="Thomas Mechelke" w:date="2014-06-20T23:12:00Z"/>
+          <w:ins w:id="55" w:author="Thomas Mechelke" w:date="2014-06-20T23:12:00Z"/>
         </w:rPr>
-        <w:pPrChange w:id="57" w:author="Thomas Mechelke" w:date="2014-06-20T23:16:00Z">
+        <w:pPrChange w:id="56" w:author="Thomas Mechelke" w:date="2014-06-20T23:16:00Z">
           <w:pPr>
             <w:pStyle w:val="ListParagraph"/>
             <w:numPr>
@@ -1711,28 +1984,28 @@
           </w:pPr>
         </w:pPrChange>
       </w:pPr>
-      <w:del w:id="58" w:author="Thomas Mechelke" w:date="2014-06-20T23:12:00Z">
-        <w:r>
-          <w:delText>Select com.microsoft.adal</w:delText>
-        </w:r>
-      </w:del>
-    </w:p>
-    <w:p>
-      <w:pPr>
-        <w:pStyle w:val="ListParagraph"/>
+    </w:p>
+    <w:p>
+      <w:pPr>
+        <w:pStyle w:val="ListParagraph"/>
+        <w:numPr>
+          <w:ilvl w:val="0"/>
+          <w:numId w:val="16"/>
+        </w:numPr>
         <w:rPr>
-          <w:ins w:id="59" w:author="Thomas Mechelke" w:date="2014-06-20T23:12:00Z"/>
+          <w:ins w:id="57" w:author="Thomas Mechelke" w:date="2014-06-20T23:16:00Z"/>
         </w:rPr>
-        <w:pPrChange w:id="60" w:author="Thomas Mechelke" w:date="2014-06-20T23:16:00Z">
-          <w:pPr>
-            <w:pStyle w:val="ListParagraph"/>
-            <w:numPr>
-              <w:numId w:val="16"/>
-            </w:numPr>
-            <w:ind w:hanging="360"/>
-          </w:pPr>
-        </w:pPrChange>
-      </w:pPr>
+      </w:pPr>
+      <w:ins w:id="58" w:author="Thomas Mechelke" w:date="2014-06-20T23:16:00Z">
+        <w:r>
+          <w:t xml:space="preserve">Deselect All and select only </w:t>
+        </w:r>
+        <w:proofErr w:type="spellStart"/>
+        <w:r>
+          <w:t>adal</w:t>
+        </w:r>
+        <w:proofErr w:type="spellEnd"/>
+      </w:ins>
     </w:p>
     <w:p>
       <w:pPr>
@@ -1742,12 +2015,12 @@
           <w:numId w:val="16"/>
         </w:numPr>
         <w:rPr>
-          <w:ins w:id="61" w:author="Thomas Mechelke" w:date="2014-06-20T23:16:00Z"/>
+          <w:ins w:id="59" w:author="Thomas Mechelke" w:date="2014-06-20T23:16:00Z"/>
         </w:rPr>
       </w:pPr>
-      <w:ins w:id="62" w:author="Thomas Mechelke" w:date="2014-06-20T23:16:00Z">
-        <w:r>
-          <w:t>Deselect All and select only adal</w:t>
+      <w:ins w:id="60" w:author="Thomas Mechelke" w:date="2014-06-20T23:16:00Z">
+        <w:r>
+          <w:t>Select Copy projects into workspace</w:t>
         </w:r>
       </w:ins>
     </w:p>
@@ -1758,15 +2031,10 @@
           <w:ilvl w:val="0"/>
           <w:numId w:val="16"/>
         </w:numPr>
-        <w:rPr>
-          <w:ins w:id="63" w:author="Thomas Mechelke" w:date="2014-06-20T23:16:00Z"/>
-        </w:rPr>
-      </w:pPr>
-      <w:ins w:id="64" w:author="Thomas Mechelke" w:date="2014-06-20T23:16:00Z">
-        <w:r>
-          <w:t>Select Copy projects into workspace</w:t>
-        </w:r>
-      </w:ins>
+      </w:pPr>
+      <w:r>
+        <w:t>Click Finish</w:t>
+      </w:r>
     </w:p>
     <w:p>
       <w:pPr>
@@ -1777,18 +2045,6 @@
         </w:numPr>
       </w:pPr>
       <w:r>
-        <w:t>Click Finish</w:t>
-      </w:r>
-    </w:p>
-    <w:p>
-      <w:pPr>
-        <w:pStyle w:val="ListParagraph"/>
-        <w:numPr>
-          <w:ilvl w:val="0"/>
-          <w:numId w:val="16"/>
-        </w:numPr>
-      </w:pPr>
-      <w:r>
         <w:t>Switch to Java view</w:t>
       </w:r>
     </w:p>
@@ -1821,7 +2077,23 @@
         </w:numPr>
       </w:pPr>
       <w:r>
-        <w:t>Select Git (or Exploring Git Repositories)</w:t>
+        <w:t xml:space="preserve">Select </w:t>
+      </w:r>
+      <w:proofErr w:type="spellStart"/>
+      <w:r>
+        <w:t>Git</w:t>
+      </w:r>
+      <w:proofErr w:type="spellEnd"/>
+      <w:r>
+        <w:t xml:space="preserve"> (or Exploring </w:t>
+      </w:r>
+      <w:proofErr w:type="spellStart"/>
+      <w:r>
+        <w:t>Git</w:t>
+      </w:r>
+      <w:proofErr w:type="spellEnd"/>
+      <w:r>
+        <w:t xml:space="preserve"> Repositories)</w:t>
       </w:r>
     </w:p>
     <w:p>
@@ -1833,7 +2105,15 @@
         </w:numPr>
       </w:pPr>
       <w:r>
-        <w:t>This will open a tab labeled Git Repositories</w:t>
+        <w:t xml:space="preserve">This will open a tab labeled </w:t>
+      </w:r>
+      <w:proofErr w:type="spellStart"/>
+      <w:r>
+        <w:t>Git</w:t>
+      </w:r>
+      <w:proofErr w:type="spellEnd"/>
+      <w:r>
+        <w:t xml:space="preserve"> Repositories</w:t>
       </w:r>
     </w:p>
     <w:p>
@@ -1877,15 +2157,35 @@
         </w:rPr>
         <w:t xml:space="preserve">Enter </w:t>
       </w:r>
-      <w:hyperlink r:id="rId24" w:history="1">
-        <w:r>
-          <w:rPr>
-            <w:rStyle w:val="Hyperlink"/>
-            <w:lang w:val="de-DE"/>
-          </w:rPr>
-          <w:t>https://github.com/OfficeDev/Office-365-SDK-for-Android.git</w:t>
-        </w:r>
-      </w:hyperlink>
+      <w:r>
+        <w:fldChar w:fldCharType="begin"/>
+      </w:r>
+      <w:r>
+        <w:rPr>
+          <w:lang w:val="de-DE"/>
+          <w:rPrChange w:id="61" w:author="Thomas Mechelke [2]" w:date="2014-06-25T20:41:00Z">
+            <w:rPr/>
+          </w:rPrChange>
+        </w:rPr>
+        <w:instrText xml:space="preserve"> HYPERLINK "https://github.com/OfficeDev/Office-365-SDK-for-Android.git" </w:instrText>
+      </w:r>
+      <w:r>
+        <w:fldChar w:fldCharType="separate"/>
+      </w:r>
+      <w:r>
+        <w:rPr>
+          <w:rStyle w:val="Hyperlink"/>
+          <w:lang w:val="de-DE"/>
+        </w:rPr>
+        <w:t>https://github.com/OfficeDev/Office-365-SDK-for-Android.git</w:t>
+      </w:r>
+      <w:r>
+        <w:rPr>
+          <w:rStyle w:val="Hyperlink"/>
+          <w:lang w:val="de-DE"/>
+        </w:rPr>
+        <w:fldChar w:fldCharType="end"/>
+      </w:r>
     </w:p>
     <w:p>
       <w:pPr>
@@ -2036,8 +2336,13 @@
         </w:numPr>
       </w:pPr>
       <w:r>
-        <w:t>Select Run with Powershell</w:t>
-      </w:r>
+        <w:t xml:space="preserve">Select Run with </w:t>
+      </w:r>
+      <w:proofErr w:type="spellStart"/>
+      <w:r>
+        <w:t>Powershell</w:t>
+      </w:r>
+      <w:proofErr w:type="spellEnd"/>
     </w:p>
     <w:p>
       <w:pPr>
@@ -2094,12 +2399,12 @@
       <w:r>
         <w:t xml:space="preserve">Adding the </w:t>
       </w:r>
-      <w:ins w:id="65" w:author="Thomas Mechelke" w:date="2014-06-20T23:26:00Z">
+      <w:ins w:id="62" w:author="Thomas Mechelke" w:date="2014-06-20T23:26:00Z">
         <w:r>
           <w:t>Campaign Manager App</w:t>
         </w:r>
       </w:ins>
-      <w:del w:id="66" w:author="Thomas Mechelke" w:date="2014-06-20T23:26:00Z">
+      <w:del w:id="63" w:author="Thomas Mechelke" w:date="2014-06-20T23:26:00Z">
         <w:r>
           <w:delText>sample</w:delText>
         </w:r>
@@ -2109,10 +2414,10 @@
       <w:pPr>
         <w:pStyle w:val="Heading3"/>
         <w:rPr>
-          <w:del w:id="67" w:author="Thomas Mechelke" w:date="2014-06-20T23:25:00Z"/>
+          <w:del w:id="64" w:author="Thomas Mechelke" w:date="2014-06-20T23:25:00Z"/>
         </w:rPr>
       </w:pPr>
-      <w:del w:id="68" w:author="Thomas Mechelke" w:date="2014-06-20T23:25:00Z">
+      <w:del w:id="65" w:author="Thomas Mechelke" w:date="2014-06-20T23:25:00Z">
         <w:r>
           <w:delText>For testing with .zip file including SDK snapshot</w:delText>
         </w:r>
@@ -2126,10 +2431,10 @@
           <w:numId w:val="23"/>
         </w:numPr>
         <w:rPr>
-          <w:del w:id="69" w:author="Thomas Mechelke" w:date="2014-06-20T23:25:00Z"/>
+          <w:del w:id="66" w:author="Thomas Mechelke" w:date="2014-06-20T23:25:00Z"/>
         </w:rPr>
       </w:pPr>
-      <w:del w:id="70" w:author="Thomas Mechelke" w:date="2014-06-20T23:25:00Z">
+      <w:del w:id="67" w:author="Thomas Mechelke" w:date="2014-06-20T23:25:00Z">
         <w:r>
           <w:delText>Extract zip file</w:delText>
         </w:r>
@@ -2143,10 +2448,10 @@
           <w:numId w:val="23"/>
         </w:numPr>
         <w:rPr>
-          <w:del w:id="71" w:author="Thomas Mechelke" w:date="2014-06-20T23:25:00Z"/>
+          <w:del w:id="68" w:author="Thomas Mechelke" w:date="2014-06-20T23:25:00Z"/>
         </w:rPr>
       </w:pPr>
-      <w:del w:id="72" w:author="Thomas Mechelke" w:date="2014-06-20T23:25:00Z">
+      <w:del w:id="69" w:author="Thomas Mechelke" w:date="2014-06-20T23:25:00Z">
         <w:r>
           <w:delText>Open Eclipse</w:delText>
         </w:r>
@@ -2160,10 +2465,10 @@
           <w:numId w:val="23"/>
         </w:numPr>
         <w:rPr>
-          <w:del w:id="73" w:author="Thomas Mechelke" w:date="2014-06-20T23:25:00Z"/>
+          <w:del w:id="70" w:author="Thomas Mechelke" w:date="2014-06-20T23:25:00Z"/>
         </w:rPr>
       </w:pPr>
-      <w:del w:id="74" w:author="Thomas Mechelke" w:date="2014-06-20T23:25:00Z">
+      <w:del w:id="71" w:author="Thomas Mechelke" w:date="2014-06-20T23:25:00Z">
         <w:r>
           <w:delText>Select a new folder as the workspace</w:delText>
         </w:r>
@@ -2177,10 +2482,10 @@
           <w:numId w:val="23"/>
         </w:numPr>
         <w:rPr>
-          <w:del w:id="75" w:author="Thomas Mechelke" w:date="2014-06-20T23:25:00Z"/>
+          <w:del w:id="72" w:author="Thomas Mechelke" w:date="2014-06-20T23:25:00Z"/>
         </w:rPr>
       </w:pPr>
-      <w:del w:id="76" w:author="Thomas Mechelke" w:date="2014-06-20T23:25:00Z">
+      <w:del w:id="73" w:author="Thomas Mechelke" w:date="2014-06-20T23:25:00Z">
         <w:r>
           <w:delText>Close the Welcome window</w:delText>
         </w:r>
@@ -2194,10 +2499,10 @@
           <w:numId w:val="23"/>
         </w:numPr>
         <w:rPr>
-          <w:del w:id="77" w:author="Thomas Mechelke" w:date="2014-06-20T23:25:00Z"/>
+          <w:del w:id="74" w:author="Thomas Mechelke" w:date="2014-06-20T23:25:00Z"/>
         </w:rPr>
       </w:pPr>
-      <w:del w:id="78" w:author="Thomas Mechelke" w:date="2014-06-20T23:25:00Z">
+      <w:del w:id="75" w:author="Thomas Mechelke" w:date="2014-06-20T23:25:00Z">
         <w:r>
           <w:delText>Right-click in Package explorer</w:delText>
         </w:r>
@@ -2211,10 +2516,10 @@
           <w:numId w:val="23"/>
         </w:numPr>
         <w:rPr>
-          <w:del w:id="79" w:author="Thomas Mechelke" w:date="2014-06-20T23:25:00Z"/>
+          <w:del w:id="76" w:author="Thomas Mechelke" w:date="2014-06-20T23:25:00Z"/>
         </w:rPr>
       </w:pPr>
-      <w:del w:id="80" w:author="Thomas Mechelke" w:date="2014-06-20T23:25:00Z">
+      <w:del w:id="77" w:author="Thomas Mechelke" w:date="2014-06-20T23:25:00Z">
         <w:r>
           <w:delText>Select Import Projects</w:delText>
         </w:r>
@@ -2228,10 +2533,10 @@
           <w:numId w:val="23"/>
         </w:numPr>
         <w:rPr>
-          <w:del w:id="81" w:author="Thomas Mechelke" w:date="2014-06-20T23:25:00Z"/>
+          <w:del w:id="78" w:author="Thomas Mechelke" w:date="2014-06-20T23:25:00Z"/>
         </w:rPr>
       </w:pPr>
-      <w:del w:id="82" w:author="Thomas Mechelke" w:date="2014-06-20T23:25:00Z">
+      <w:del w:id="79" w:author="Thomas Mechelke" w:date="2014-06-20T23:25:00Z">
         <w:r>
           <w:delText>Select Android -&gt; Existing Android Code into Workspace</w:delText>
         </w:r>
@@ -2245,10 +2550,10 @@
           <w:numId w:val="23"/>
         </w:numPr>
         <w:rPr>
-          <w:del w:id="83" w:author="Thomas Mechelke" w:date="2014-06-20T23:25:00Z"/>
+          <w:del w:id="80" w:author="Thomas Mechelke" w:date="2014-06-20T23:25:00Z"/>
         </w:rPr>
       </w:pPr>
-      <w:del w:id="84" w:author="Thomas Mechelke" w:date="2014-06-20T23:25:00Z">
+      <w:del w:id="81" w:author="Thomas Mechelke" w:date="2014-06-20T23:25:00Z">
         <w:r>
           <w:delText>Click Next</w:delText>
         </w:r>
@@ -2262,10 +2567,10 @@
           <w:numId w:val="23"/>
         </w:numPr>
         <w:rPr>
-          <w:del w:id="85" w:author="Thomas Mechelke" w:date="2014-06-20T23:25:00Z"/>
+          <w:del w:id="82" w:author="Thomas Mechelke" w:date="2014-06-20T23:25:00Z"/>
         </w:rPr>
       </w:pPr>
-      <w:del w:id="86" w:author="Thomas Mechelke" w:date="2014-06-20T23:25:00Z">
+      <w:del w:id="83" w:author="Thomas Mechelke" w:date="2014-06-20T23:25:00Z">
         <w:r>
           <w:delText>Browse to the folder where the sample has been extracted to</w:delText>
         </w:r>
@@ -2279,10 +2584,10 @@
           <w:numId w:val="23"/>
         </w:numPr>
         <w:rPr>
-          <w:del w:id="87" w:author="Thomas Mechelke" w:date="2014-06-20T23:25:00Z"/>
+          <w:del w:id="84" w:author="Thomas Mechelke" w:date="2014-06-20T23:25:00Z"/>
         </w:rPr>
       </w:pPr>
-      <w:del w:id="88" w:author="Thomas Mechelke" w:date="2014-06-20T23:25:00Z">
+      <w:del w:id="85" w:author="Thomas Mechelke" w:date="2014-06-20T23:25:00Z">
         <w:r>
           <w:delText xml:space="preserve">Select folder </w:delText>
         </w:r>
@@ -2299,10 +2604,10 @@
           <w:numId w:val="23"/>
         </w:numPr>
         <w:rPr>
-          <w:del w:id="89" w:author="Thomas Mechelke" w:date="2014-06-20T23:25:00Z"/>
+          <w:del w:id="86" w:author="Thomas Mechelke" w:date="2014-06-20T23:25:00Z"/>
         </w:rPr>
       </w:pPr>
-      <w:del w:id="90" w:author="Thomas Mechelke" w:date="2014-06-20T23:25:00Z">
+      <w:del w:id="87" w:author="Thomas Mechelke" w:date="2014-06-20T23:25:00Z">
         <w:r>
           <w:delText>Select all projects</w:delText>
         </w:r>
@@ -2316,10 +2621,10 @@
           <w:numId w:val="23"/>
         </w:numPr>
         <w:rPr>
-          <w:del w:id="91" w:author="Thomas Mechelke" w:date="2014-06-20T23:25:00Z"/>
+          <w:del w:id="88" w:author="Thomas Mechelke" w:date="2014-06-20T23:25:00Z"/>
         </w:rPr>
       </w:pPr>
-      <w:del w:id="92" w:author="Thomas Mechelke" w:date="2014-06-20T23:25:00Z">
+      <w:del w:id="89" w:author="Thomas Mechelke" w:date="2014-06-20T23:25:00Z">
         <w:r>
           <w:delText>Check Copy to workspace</w:delText>
         </w:r>
@@ -2333,10 +2638,10 @@
           <w:numId w:val="23"/>
         </w:numPr>
         <w:rPr>
-          <w:del w:id="93" w:author="Thomas Mechelke" w:date="2014-06-20T23:25:00Z"/>
+          <w:del w:id="90" w:author="Thomas Mechelke" w:date="2014-06-20T23:25:00Z"/>
         </w:rPr>
       </w:pPr>
-      <w:del w:id="94" w:author="Thomas Mechelke" w:date="2014-06-20T23:25:00Z">
+      <w:del w:id="91" w:author="Thomas Mechelke" w:date="2014-06-20T23:25:00Z">
         <w:r>
           <w:delText>Click Ok</w:delText>
         </w:r>
@@ -2346,10 +2651,10 @@
       <w:pPr>
         <w:pStyle w:val="Heading3"/>
         <w:rPr>
-          <w:del w:id="95" w:author="Thomas Mechelke" w:date="2014-06-20T23:25:00Z"/>
+          <w:del w:id="92" w:author="Thomas Mechelke" w:date="2014-06-20T23:25:00Z"/>
         </w:rPr>
       </w:pPr>
-      <w:del w:id="96" w:author="Thomas Mechelke" w:date="2014-06-20T23:25:00Z">
+      <w:del w:id="93" w:author="Thomas Mechelke" w:date="2014-06-20T23:25:00Z">
         <w:r>
           <w:delText xml:space="preserve">For </w:delText>
         </w:r>
@@ -2369,10 +2674,10 @@
           <w:numId w:val="21"/>
         </w:numPr>
         <w:rPr>
-          <w:del w:id="97" w:author="Thomas Mechelke" w:date="2014-06-20T23:25:00Z"/>
+          <w:del w:id="94" w:author="Thomas Mechelke" w:date="2014-06-20T23:25:00Z"/>
         </w:rPr>
       </w:pPr>
-      <w:del w:id="98" w:author="Thomas Mechelke" w:date="2014-06-20T23:25:00Z">
+      <w:del w:id="95" w:author="Thomas Mechelke" w:date="2014-06-20T23:25:00Z">
         <w:r>
           <w:delText>Get latest from TFS</w:delText>
         </w:r>
@@ -2386,10 +2691,10 @@
           <w:numId w:val="21"/>
         </w:numPr>
         <w:rPr>
-          <w:del w:id="99" w:author="Thomas Mechelke" w:date="2014-06-20T23:25:00Z"/>
+          <w:del w:id="96" w:author="Thomas Mechelke" w:date="2014-06-20T23:25:00Z"/>
         </w:rPr>
       </w:pPr>
-      <w:del w:id="100" w:author="Thomas Mechelke" w:date="2014-06-20T23:25:00Z">
+      <w:del w:id="97" w:author="Thomas Mechelke" w:date="2014-06-20T23:25:00Z">
         <w:r>
           <w:delText>In Eclipse Package Explorer right-click and select Import</w:delText>
         </w:r>
@@ -2403,10 +2708,10 @@
           <w:numId w:val="21"/>
         </w:numPr>
         <w:rPr>
-          <w:del w:id="101" w:author="Thomas Mechelke" w:date="2014-06-20T23:25:00Z"/>
+          <w:del w:id="98" w:author="Thomas Mechelke" w:date="2014-06-20T23:25:00Z"/>
         </w:rPr>
       </w:pPr>
-      <w:del w:id="102" w:author="Thomas Mechelke" w:date="2014-06-20T23:25:00Z">
+      <w:del w:id="99" w:author="Thomas Mechelke" w:date="2014-06-20T23:25:00Z">
         <w:r>
           <w:delText>Browse to the local folder where the Campaign Manager sample has been synced</w:delText>
         </w:r>
@@ -2420,10 +2725,10 @@
           <w:numId w:val="21"/>
         </w:numPr>
         <w:rPr>
-          <w:del w:id="103" w:author="Thomas Mechelke" w:date="2014-06-20T23:25:00Z"/>
+          <w:del w:id="100" w:author="Thomas Mechelke" w:date="2014-06-20T23:25:00Z"/>
         </w:rPr>
       </w:pPr>
-      <w:del w:id="104" w:author="Thomas Mechelke" w:date="2014-06-20T23:25:00Z">
+      <w:del w:id="101" w:author="Thomas Mechelke" w:date="2014-06-20T23:25:00Z">
         <w:r>
           <w:delText>Check Copy projects into workspace</w:delText>
         </w:r>
@@ -2437,10 +2742,10 @@
           <w:numId w:val="21"/>
         </w:numPr>
         <w:rPr>
-          <w:del w:id="105" w:author="Thomas Mechelke" w:date="2014-06-20T23:25:00Z"/>
+          <w:del w:id="102" w:author="Thomas Mechelke" w:date="2014-06-20T23:25:00Z"/>
         </w:rPr>
       </w:pPr>
-      <w:del w:id="106" w:author="Thomas Mechelke" w:date="2014-06-20T23:25:00Z">
+      <w:del w:id="103" w:author="Thomas Mechelke" w:date="2014-06-20T23:25:00Z">
         <w:r>
           <w:delText>Click Finish</w:delText>
         </w:r>
@@ -2454,8 +2759,13 @@
         <w:t>Once the sample is live</w:t>
       </w:r>
       <w:r>
-        <w:t xml:space="preserve"> on GitHub</w:t>
-      </w:r>
+        <w:t xml:space="preserve"> on </w:t>
+      </w:r>
+      <w:proofErr w:type="spellStart"/>
+      <w:r>
+        <w:t>GitHub</w:t>
+      </w:r>
+      <w:proofErr w:type="spellEnd"/>
     </w:p>
     <w:p>
       <w:pPr>
@@ -2478,7 +2788,23 @@
         </w:numPr>
       </w:pPr>
       <w:r>
-        <w:t>Select Git (or Exploring Git Repositories)</w:t>
+        <w:t xml:space="preserve">Select </w:t>
+      </w:r>
+      <w:proofErr w:type="spellStart"/>
+      <w:r>
+        <w:t>Git</w:t>
+      </w:r>
+      <w:proofErr w:type="spellEnd"/>
+      <w:r>
+        <w:t xml:space="preserve"> (or Exploring </w:t>
+      </w:r>
+      <w:proofErr w:type="spellStart"/>
+      <w:r>
+        <w:t>Git</w:t>
+      </w:r>
+      <w:proofErr w:type="spellEnd"/>
+      <w:r>
+        <w:t xml:space="preserve"> Repositories)</w:t>
       </w:r>
     </w:p>
     <w:p>
@@ -2490,7 +2816,15 @@
         </w:numPr>
       </w:pPr>
       <w:r>
-        <w:t>This will open a tab labeled Git Repositories</w:t>
+        <w:t xml:space="preserve">This will open a tab labeled </w:t>
+      </w:r>
+      <w:proofErr w:type="spellStart"/>
+      <w:r>
+        <w:t>Git</w:t>
+      </w:r>
+      <w:proofErr w:type="spellEnd"/>
+      <w:r>
+        <w:t xml:space="preserve"> Repositories</w:t>
       </w:r>
     </w:p>
     <w:p>
@@ -2535,7 +2869,7 @@
         <w:lastRenderedPageBreak/>
         <w:t xml:space="preserve">Enter </w:t>
       </w:r>
-      <w:ins w:id="107" w:author="Thomas Mechelke" w:date="2014-06-20T23:41:00Z">
+      <w:ins w:id="104" w:author="Thomas Mechelke" w:date="2014-06-20T23:41:00Z">
         <w:r>
           <w:rPr>
             <w:lang w:val="de-DE"/>
@@ -2549,7 +2883,7 @@
           <w:instrText xml:space="preserve"> HYPERLINK "</w:instrText>
         </w:r>
       </w:ins>
-      <w:ins w:id="108" w:author="Thomas Mechelke" w:date="2014-06-20T23:29:00Z">
+      <w:ins w:id="105" w:author="Thomas Mechelke" w:date="2014-06-20T23:29:00Z">
         <w:r>
           <w:rPr>
             <w:lang w:val="de-DE"/>
@@ -2557,7 +2891,7 @@
           <w:instrText>https://github.com/OfficeDev/Campaign-Manager-Code-Sample.git</w:instrText>
         </w:r>
       </w:ins>
-      <w:ins w:id="109" w:author="Thomas Mechelke" w:date="2014-06-20T23:41:00Z">
+      <w:ins w:id="106" w:author="Thomas Mechelke" w:date="2014-06-20T23:41:00Z">
         <w:r>
           <w:rPr>
             <w:lang w:val="de-DE"/>
@@ -2571,7 +2905,7 @@
           <w:fldChar w:fldCharType="separate"/>
         </w:r>
       </w:ins>
-      <w:ins w:id="110" w:author="Thomas Mechelke" w:date="2014-06-20T23:29:00Z">
+      <w:ins w:id="107" w:author="Thomas Mechelke" w:date="2014-06-20T23:29:00Z">
         <w:r>
           <w:rPr>
             <w:rStyle w:val="Hyperlink"/>
@@ -2580,7 +2914,7 @@
           <w:t>https://github.com/OfficeDev/Campaign-Manager-Code-Sample.git</w:t>
         </w:r>
       </w:ins>
-      <w:ins w:id="111" w:author="Thomas Mechelke" w:date="2014-06-20T23:41:00Z">
+      <w:ins w:id="108" w:author="Thomas Mechelke" w:date="2014-06-20T23:41:00Z">
         <w:r>
           <w:rPr>
             <w:lang w:val="de-DE"/>
@@ -2594,7 +2928,7 @@
           <w:t xml:space="preserve"> </w:t>
         </w:r>
       </w:ins>
-      <w:del w:id="112" w:author="Thomas Mechelke" w:date="2014-06-20T23:28:00Z">
+      <w:del w:id="109" w:author="Thomas Mechelke" w:date="2014-06-20T23:28:00Z">
         <w:r>
           <w:fldChar w:fldCharType="begin"/>
         </w:r>
@@ -2622,7 +2956,7 @@
           <w:fldChar w:fldCharType="end"/>
         </w:r>
       </w:del>
-      <w:del w:id="113" w:author="Thomas Mechelke" w:date="2014-06-20T23:29:00Z">
+      <w:del w:id="110" w:author="Thomas Mechelke" w:date="2014-06-20T23:29:00Z">
         <w:r>
           <w:rPr>
             <w:lang w:val="de-DE"/>
@@ -2792,7 +3126,15 @@
         </w:numPr>
       </w:pPr>
       <w:r>
-        <w:t xml:space="preserve">Select com.microsoft.adal </w:t>
+        <w:t xml:space="preserve">Select </w:t>
+      </w:r>
+      <w:proofErr w:type="spellStart"/>
+      <w:r>
+        <w:t>com.microsoft.adal</w:t>
+      </w:r>
+      <w:proofErr w:type="spellEnd"/>
+      <w:r>
+        <w:t xml:space="preserve"> </w:t>
       </w:r>
     </w:p>
     <w:p>
@@ -2828,7 +3170,7 @@
       <w:r>
         <w:rPr>
           <w:noProof/>
-          <w:lang w:eastAsia="en-US"/>
+          <w:lang w:val="de-DE" w:eastAsia="de-DE"/>
         </w:rPr>
         <w:drawing>
           <wp:inline distT="0" distB="0" distL="0" distR="0" wp14:anchorId="73386000" wp14:editId="6D052190">
@@ -2846,7 +3188,7 @@
                     <pic:cNvPicPr/>
                   </pic:nvPicPr>
                   <pic:blipFill>
-                    <a:blip r:embed="rId25"/>
+                    <a:blip r:embed="rId24"/>
                     <a:stretch>
                       <a:fillRect/>
                     </a:stretch>
@@ -2922,7 +3264,7 @@
       <w:r>
         <w:t xml:space="preserve">Sign up for a </w:t>
       </w:r>
-      <w:hyperlink r:id="rId26" w:history="1">
+      <w:hyperlink r:id="rId25" w:history="1">
         <w:r>
           <w:rPr>
             <w:rStyle w:val="Hyperlink"/>
@@ -2942,7 +3284,7 @@
       <w:r>
         <w:t xml:space="preserve">Sign up for an </w:t>
       </w:r>
-      <w:hyperlink r:id="rId27" w:history="1">
+      <w:hyperlink r:id="rId26" w:history="1">
         <w:r>
           <w:rPr>
             <w:rStyle w:val="Hyperlink"/>
@@ -2984,7 +3326,7 @@
       <w:r>
         <w:t xml:space="preserve">rowse to </w:t>
       </w:r>
-      <w:hyperlink r:id="rId28" w:history="1">
+      <w:hyperlink r:id="rId27" w:history="1">
         <w:r>
           <w:rPr>
             <w:rStyle w:val="Hyperlink"/>
@@ -3061,8 +3403,15 @@
         </w:numPr>
       </w:pPr>
       <w:r>
-        <w:t>Note the site url</w:t>
-      </w:r>
+        <w:t xml:space="preserve">Note the site </w:t>
+      </w:r>
+      <w:proofErr w:type="spellStart"/>
+      <w:proofErr w:type="gramStart"/>
+      <w:r>
+        <w:t>url</w:t>
+      </w:r>
+      <w:proofErr w:type="spellEnd"/>
+      <w:proofErr w:type="gramEnd"/>
       <w:r>
         <w:t>. It will be needed to configure the app on first launch.</w:t>
       </w:r>
@@ -3075,10 +3424,32 @@
     <w:p>
       <w:pPr>
         <w:pStyle w:val="Heading3"/>
+        <w:rPr>
+          <w:ins w:id="111" w:author="Thomas Mechelke [2]" w:date="2014-06-25T20:57:00Z"/>
+        </w:rPr>
       </w:pPr>
       <w:r>
         <w:t>Setting up the Application in Azure Active Directory</w:t>
       </w:r>
+    </w:p>
+    <w:p>
+      <w:pPr>
+        <w:rPr>
+          <w:rPrChange w:id="112" w:author="Thomas Mechelke [2]" w:date="2014-06-25T20:57:00Z">
+            <w:rPr/>
+          </w:rPrChange>
+        </w:rPr>
+        <w:pPrChange w:id="113" w:author="Thomas Mechelke [2]" w:date="2014-06-25T20:57:00Z">
+          <w:pPr>
+            <w:pStyle w:val="Heading3"/>
+          </w:pPr>
+        </w:pPrChange>
+      </w:pPr>
+      <w:ins w:id="114" w:author="Thomas Mechelke [2]" w:date="2014-06-25T20:57:00Z">
+        <w:r>
+          <w:t>This is now optional. The app has a button to create the Application in your Office 365 Azure AD environment automatically using the Graph API. It requires tenant admin access. It is not recommended to use this option in a production environment.</w:t>
+        </w:r>
+      </w:ins>
     </w:p>
     <w:p>
       <w:pPr>
@@ -3185,8 +3556,21 @@
         </w:numPr>
       </w:pPr>
       <w:r>
-        <w:t>Enter a redirect uri (it doesn’t have to be real, just a valid uri</w:t>
-      </w:r>
+        <w:t xml:space="preserve">Enter a redirect </w:t>
+      </w:r>
+      <w:proofErr w:type="spellStart"/>
+      <w:r>
+        <w:t>uri</w:t>
+      </w:r>
+      <w:proofErr w:type="spellEnd"/>
+      <w:r>
+        <w:t xml:space="preserve"> (it doesn’t have to be real, just a valid </w:t>
+      </w:r>
+      <w:proofErr w:type="spellStart"/>
+      <w:r>
+        <w:t>uri</w:t>
+      </w:r>
+      <w:proofErr w:type="spellEnd"/>
       <w:r>
         <w:t>, e.g. http://home</w:t>
       </w:r>
@@ -3298,7 +3682,15 @@
         <w:t xml:space="preserve">On first launch the app will open </w:t>
       </w:r>
       <w:r>
-        <w:t>a simplified OAuth configuration page</w:t>
+        <w:t xml:space="preserve">a simplified </w:t>
+      </w:r>
+      <w:proofErr w:type="spellStart"/>
+      <w:r>
+        <w:t>OAuth</w:t>
+      </w:r>
+      <w:proofErr w:type="spellEnd"/>
+      <w:r>
+        <w:t xml:space="preserve"> configuration page</w:t>
       </w:r>
     </w:p>
     <w:p>
@@ -3322,7 +3714,15 @@
         </w:numPr>
       </w:pPr>
       <w:r>
-        <w:t>Enter the site url of the SharePoint site you want to test the app with</w:t>
+        <w:t xml:space="preserve">Enter the site </w:t>
+      </w:r>
+      <w:proofErr w:type="spellStart"/>
+      <w:r>
+        <w:t>url</w:t>
+      </w:r>
+      <w:proofErr w:type="spellEnd"/>
+      <w:r>
+        <w:t xml:space="preserve"> of the SharePoint site you want to test the app with</w:t>
       </w:r>
     </w:p>
     <w:p>
@@ -3333,9 +3733,61 @@
           <w:numId w:val="2"/>
         </w:numPr>
       </w:pPr>
-      <w:r>
-        <w:t>Enter the OAuth client ID you configured in Azure AD</w:t>
-      </w:r>
+      <w:ins w:id="115" w:author="Thomas Mechelke [2]" w:date="2014-06-25T20:58:00Z">
+        <w:r>
+          <w:t xml:space="preserve">Click the button to create the application in Azure AD </w:t>
+        </w:r>
+      </w:ins>
+      <w:ins w:id="116" w:author="Thomas Mechelke [2]" w:date="2014-06-25T20:59:00Z">
+        <w:r>
+          <w:t xml:space="preserve">to create </w:t>
+        </w:r>
+        <w:proofErr w:type="spellStart"/>
+        <w:r>
+          <w:t>OAuth</w:t>
+        </w:r>
+        <w:proofErr w:type="spellEnd"/>
+        <w:r>
+          <w:t xml:space="preserve"> client Id and redirect </w:t>
+        </w:r>
+        <w:proofErr w:type="spellStart"/>
+        <w:r>
+          <w:t>url</w:t>
+        </w:r>
+        <w:proofErr w:type="spellEnd"/>
+        <w:r>
+          <w:t xml:space="preserve"> </w:t>
+        </w:r>
+      </w:ins>
+      <w:ins w:id="117" w:author="Thomas Mechelke [2]" w:date="2014-06-25T20:58:00Z">
+        <w:r>
+          <w:t xml:space="preserve">(requires tenant admin permissions) or </w:t>
+        </w:r>
+      </w:ins>
+      <w:r>
+        <w:t xml:space="preserve">Enter the </w:t>
+      </w:r>
+      <w:del w:id="118" w:author="Thomas Mechelke [2]" w:date="2014-06-25T20:59:00Z">
+        <w:r>
+          <w:delText xml:space="preserve">OAuth </w:delText>
+        </w:r>
+      </w:del>
+      <w:r>
+        <w:t xml:space="preserve">client ID </w:t>
+      </w:r>
+      <w:ins w:id="119" w:author="Thomas Mechelke [2]" w:date="2014-06-25T20:59:00Z">
+        <w:r>
+          <w:t xml:space="preserve">and redirect URL </w:t>
+        </w:r>
+      </w:ins>
+      <w:r>
+        <w:t>you configured in Azure AD</w:t>
+      </w:r>
+      <w:ins w:id="120" w:author="Thomas Mechelke [2]" w:date="2014-06-25T20:59:00Z">
+        <w:r>
+          <w:t xml:space="preserve"> in 2.2.4</w:t>
+        </w:r>
+      </w:ins>
     </w:p>
     <w:p>
       <w:pPr>
@@ -3344,10 +3796,15 @@
           <w:ilvl w:val="0"/>
           <w:numId w:val="2"/>
         </w:numPr>
-      </w:pPr>
-      <w:r>
-        <w:t>Enter the redirect URI you configured in Azure AD</w:t>
-      </w:r>
+        <w:rPr>
+          <w:del w:id="121" w:author="Thomas Mechelke [2]" w:date="2014-06-25T20:59:00Z"/>
+        </w:rPr>
+      </w:pPr>
+      <w:del w:id="122" w:author="Thomas Mechelke [2]" w:date="2014-06-25T20:59:00Z">
+        <w:r>
+          <w:delText>Enter the redirect URI you configured in Azure AD</w:delText>
+        </w:r>
+      </w:del>
     </w:p>
     <w:p>
       <w:pPr>
@@ -3357,13 +3814,23 @@
           <w:numId w:val="2"/>
         </w:numPr>
       </w:pPr>
+      <w:bookmarkStart w:id="123" w:name="_GoBack"/>
+      <w:bookmarkEnd w:id="123"/>
       <w:r>
         <w:t>Click Authenticate &amp;Create List to test the configuration</w:t>
       </w:r>
     </w:p>
     <w:p>
       <w:r>
-        <w:t>You will be prompted for your Office 365 credentials. With the resulting auth code, the app will request an access code for the SharePoint site and create a list called Campaigns and populate it with some sample data. Once complete the Launch button will be activated.</w:t>
+        <w:t xml:space="preserve">You will be prompted for your Office 365 credentials. With the resulting </w:t>
+      </w:r>
+      <w:proofErr w:type="spellStart"/>
+      <w:r>
+        <w:t>auth</w:t>
+      </w:r>
+      <w:proofErr w:type="spellEnd"/>
+      <w:r>
+        <w:t xml:space="preserve"> code, the app will request an access code for the SharePoint site and create a list called Campaigns and populate it with some sample data. Once complete the Launch button will be activated.</w:t>
       </w:r>
     </w:p>
     <w:p>
@@ -3406,6 +3873,7 @@
         <w:ind w:left="708"/>
       </w:pPr>
       <w:r>
+        <w:lastRenderedPageBreak/>
         <w:t>Note: For now you have to close and restart the app after changing settings to get it to load with the updated settings. If you just see a white screen, close and restart the app.</w:t>
       </w:r>
     </w:p>
@@ -3416,7 +3884,6 @@
     </w:p>
     <w:p>
       <w:r>
-        <w:lastRenderedPageBreak/>
         <w:t>If the user using the app is the approver, the approve/reject buttons will show in the Pending Approvals view</w:t>
       </w:r>
     </w:p>
@@ -3454,7 +3921,7 @@
       </w:r>
     </w:p>
     <w:p>
-      <w:hyperlink r:id="rId29" w:history="1">
+      <w:hyperlink r:id="rId28" w:history="1">
         <w:r>
           <w:rPr>
             <w:rStyle w:val="Hyperlink"/>
@@ -3468,11 +3935,16 @@
     </w:p>
     <w:p>
       <w:r>
-        <w:t>SharePoint Conference Talk by Josh Gavant</w:t>
-      </w:r>
-    </w:p>
-    <w:p>
-      <w:hyperlink r:id="rId30" w:history="1">
+        <w:t xml:space="preserve">SharePoint Conference Talk by Josh </w:t>
+      </w:r>
+      <w:proofErr w:type="spellStart"/>
+      <w:r>
+        <w:t>Gavant</w:t>
+      </w:r>
+      <w:proofErr w:type="spellEnd"/>
+    </w:p>
+    <w:p>
+      <w:hyperlink r:id="rId29" w:history="1">
         <w:r>
           <w:rPr>
             <w:rStyle w:val="Hyperlink"/>
@@ -3486,11 +3958,19 @@
     </w:p>
     <w:p>
       <w:r>
-        <w:t>Office 365 SDK for Android GitHub Page</w:t>
-      </w:r>
-    </w:p>
-    <w:p>
-      <w:hyperlink r:id="rId31" w:history="1">
+        <w:t xml:space="preserve">Office 365 SDK for Android </w:t>
+      </w:r>
+      <w:proofErr w:type="spellStart"/>
+      <w:r>
+        <w:t>GitHub</w:t>
+      </w:r>
+      <w:proofErr w:type="spellEnd"/>
+      <w:r>
+        <w:t xml:space="preserve"> Page</w:t>
+      </w:r>
+    </w:p>
+    <w:p>
+      <w:hyperlink r:id="rId30" w:history="1">
         <w:r>
           <w:rPr>
             <w:rStyle w:val="Hyperlink"/>
@@ -3501,11 +3981,19 @@
     </w:p>
     <w:p>
       <w:r>
-        <w:t>Windows Azure Active Directory Authentication Library (ADAL) for Android Github Page</w:t>
-      </w:r>
-    </w:p>
-    <w:p>
-      <w:hyperlink r:id="rId32" w:history="1">
+        <w:t xml:space="preserve">Windows Azure Active Directory Authentication Library (ADAL) for Android </w:t>
+      </w:r>
+      <w:proofErr w:type="spellStart"/>
+      <w:r>
+        <w:t>Github</w:t>
+      </w:r>
+      <w:proofErr w:type="spellEnd"/>
+      <w:r>
+        <w:t xml:space="preserve"> Page</w:t>
+      </w:r>
+    </w:p>
+    <w:p>
+      <w:hyperlink r:id="rId31" w:history="1">
         <w:r>
           <w:rPr>
             <w:rStyle w:val="Hyperlink"/>
@@ -3519,7 +4007,7 @@
     </w:p>
     <w:p/>
     <w:sectPr>
-      <w:headerReference w:type="default" r:id="rId33"/>
+      <w:headerReference w:type="default" r:id="rId32"/>
       <w:pgSz w:w="12240" w:h="15840"/>
       <w:pgMar w:top="1440" w:right="1440" w:bottom="1440" w:left="1440" w:header="720" w:footer="720" w:gutter="0"/>
       <w:cols w:space="720"/>
@@ -6457,6 +6945,9 @@
 <w15:people xmlns:wpc="http://schemas.microsoft.com/office/word/2010/wordprocessingCanvas" xmlns:mc="http://schemas.openxmlformats.org/markup-compatibility/2006" xmlns:o="urn:schemas-microsoft-com:office:office" xmlns:r="http://schemas.openxmlformats.org/officeDocument/2006/relationships" xmlns:m="http://schemas.openxmlformats.org/officeDocument/2006/math" xmlns:v="urn:schemas-microsoft-com:vml" xmlns:wp14="http://schemas.microsoft.com/office/word/2010/wordprocessingDrawing" xmlns:wp="http://schemas.openxmlformats.org/drawingml/2006/wordprocessingDrawing" xmlns:w10="urn:schemas-microsoft-com:office:word" xmlns:w="http://schemas.openxmlformats.org/wordprocessingml/2006/main" xmlns:w14="http://schemas.microsoft.com/office/word/2010/wordml" xmlns:w15="http://schemas.microsoft.com/office/word/2012/wordml" xmlns:wpg="http://schemas.microsoft.com/office/word/2010/wordprocessingGroup" xmlns:wpi="http://schemas.microsoft.com/office/word/2010/wordprocessingInk" xmlns:wne="http://schemas.microsoft.com/office/word/2006/wordml" xmlns:wps="http://schemas.microsoft.com/office/word/2010/wordprocessingShape" mc:Ignorable="w14 w15 wp14">
   <w15:person w15:author="Thomas Mechelke">
     <w15:presenceInfo w15:providerId="AD" w15:userId="S-1-5-21-637399383-1608919658-3298556007-1135"/>
+  </w15:person>
+  <w15:person w15:author="Thomas Mechelke [2]">
+    <w15:presenceInfo w15:providerId="None" w15:userId="Thomas Mechelke"/>
   </w15:person>
 </w15:people>
 </file>

</xml_diff>